<commit_message>
PDF e DOCX atualizados
</commit_message>
<xml_diff>
--- a/relatorio/analise_dados_JM_2016.docx
+++ b/relatorio/analise_dados_JM_2016.docx
@@ -112,36 +112,12 @@
     </w:p>
     <w:p>
       <w:pPr>
-        <w:pStyle w:val="Compact"/>
-        <w:numPr>
-          <w:numId w:val="1001"/>
-          <w:ilvl w:val="0"/>
-        </w:numPr>
-      </w:pPr>
-      <w:r>
-        <w:t xml:space="preserve">Comparação de ajuste de regressão do Ct (vírus puro com biplex)</w:t>
-      </w:r>
-    </w:p>
-    <w:p>
-      <w:pPr>
-        <w:pStyle w:val="Compact"/>
-        <w:numPr>
-          <w:numId w:val="1001"/>
-          <w:ilvl w:val="0"/>
-        </w:numPr>
-      </w:pPr>
-      <w:r>
-        <w:t xml:space="preserve">Comparação de métodos (PCR x Titulação)</w:t>
-      </w:r>
-    </w:p>
-    <w:p>
-      <w:pPr>
         <w:pStyle w:val="Heading2"/>
       </w:pPr>
-      <w:bookmarkStart w:id="22" w:name="ajuste-de-ct"/>
+      <w:bookmarkStart w:id="22" w:name="metodologia"/>
       <w:bookmarkEnd w:id="22"/>
       <w:r>
-        <w:t xml:space="preserve">Ajuste de Ct</w:t>
+        <w:t xml:space="preserve">Metodologia</w:t>
       </w:r>
     </w:p>
     <w:p>
@@ -149,444 +125,73 @@
         <w:pStyle w:val="FirstParagraph"/>
       </w:pPr>
       <w:r>
-        <w:t xml:space="preserve">Objetivo: Descobrir qual "combinação" de vírus vacinal é "melhor"</w:t>
+        <w:t xml:space="preserve">Os dados ajustados com modelos de regressão linear simples, que foram comparados de acordo com o coeficiente de determinação (R^2) de cada modelo.</w:t>
       </w:r>
       <w:r>
         <w:t xml:space="preserve"> </w:t>
       </w:r>
       <w:r>
-        <w:t xml:space="preserve">- monoplex</w:t>
-      </w:r>
-      <w:r>
-        <w:t xml:space="preserve"> </w:t>
-      </w:r>
-      <w:r>
-        <w:t xml:space="preserve">- biplex diluído</w:t>
-      </w:r>
-      <w:r>
-        <w:t xml:space="preserve"> </w:t>
-      </w:r>
-      <w:r>
-        <w:t xml:space="preserve">- biplex concentrado</w:t>
+        <w:t xml:space="preserve">Quanto maior o valor de R^2, melhor é o ajuste do modelo aos dados.</w:t>
+      </w:r>
+    </w:p>
+    <w:p>
+      <w:pPr>
+        <w:pStyle w:val="BodyText"/>
+      </w:pPr>
+      <w:r>
+        <w:t xml:space="preserve">As amostras com títulos nulos não foram considerados para os modelos de regressão.</w:t>
+      </w:r>
+    </w:p>
+    <w:p>
+      <w:pPr>
+        <w:pStyle w:val="BodyText"/>
+      </w:pPr>
+      <w:r>
+        <w:t xml:space="preserve">Os modelos obtidos foram apresentados, bem como os coeficientes de determinação foram apresentados em cada gráfico.</w:t>
+      </w:r>
+    </w:p>
+    <w:p>
+      <w:pPr>
+        <w:pStyle w:val="BodyText"/>
+      </w:pPr>
+      <w:r>
+        <w:t xml:space="preserve">Figuras compostas por mais de um gráfico têm escalas iguais, para facilitar a comparação dos resultados.</w:t>
+      </w:r>
+    </w:p>
+    <w:p>
+      <w:pPr>
+        <w:pStyle w:val="BodyText"/>
+      </w:pPr>
+      <w:r>
+        <w:t xml:space="preserve">Todas as análises estatísticas foram feitas usando o software R, versão 3.3.2.</w:t>
+      </w:r>
+    </w:p>
+    <w:p>
+      <w:pPr>
+        <w:pStyle w:val="Heading2"/>
+      </w:pPr>
+      <w:bookmarkStart w:id="23" w:name="resultados"/>
+      <w:bookmarkEnd w:id="23"/>
+      <w:r>
+        <w:t xml:space="preserve">Resultados</w:t>
       </w:r>
     </w:p>
     <w:p>
       <w:pPr>
         <w:pStyle w:val="Heading3"/>
       </w:pPr>
-      <w:bookmarkStart w:id="23" w:name="virus"/>
-      <w:bookmarkEnd w:id="23"/>
-      <w:r>
-        <w:t xml:space="preserve">Vírus</w:t>
-      </w:r>
-    </w:p>
-    <w:p>
-      <w:pPr>
-        <w:pStyle w:val="FirstParagraph"/>
-      </w:pPr>
-      <w:r>
-        <w:rPr>
-          <w:b/>
-        </w:rPr>
-        <w:t xml:space="preserve">Monoplex</w:t>
-      </w:r>
-    </w:p>
-    <w:p>
-      <w:pPr>
-        <w:pStyle w:val="Compact"/>
-        <w:numPr>
-          <w:numId w:val="1002"/>
-          <w:ilvl w:val="0"/>
-        </w:numPr>
-      </w:pPr>
-      <w:r>
-        <w:t xml:space="preserve">Caxumba (Cx)</w:t>
-      </w:r>
-    </w:p>
-    <w:p>
-      <w:pPr>
-        <w:pStyle w:val="Compact"/>
-        <w:numPr>
-          <w:numId w:val="1002"/>
-          <w:ilvl w:val="0"/>
-        </w:numPr>
-      </w:pPr>
-      <w:r>
-        <w:t xml:space="preserve">Rubéola (Rp)</w:t>
-      </w:r>
-    </w:p>
-    <w:p>
-      <w:pPr>
-        <w:pStyle w:val="Compact"/>
-        <w:numPr>
-          <w:numId w:val="1002"/>
-          <w:ilvl w:val="0"/>
-        </w:numPr>
-      </w:pPr>
-      <w:r>
-        <w:t xml:space="preserve">Sarampo (Sp)</w:t>
-      </w:r>
-    </w:p>
-    <w:p>
-      <w:pPr>
-        <w:pStyle w:val="FirstParagraph"/>
-      </w:pPr>
-      <w:r>
-        <w:rPr>
-          <w:b/>
-        </w:rPr>
-        <w:t xml:space="preserve">Biplex</w:t>
-      </w:r>
-    </w:p>
-    <w:p>
-      <w:pPr>
-        <w:pStyle w:val="Compact"/>
-        <w:numPr>
-          <w:numId w:val="1003"/>
-          <w:ilvl w:val="0"/>
-        </w:numPr>
-      </w:pPr>
-      <w:r>
-        <w:t xml:space="preserve">Caxumba + Sarampo (CS)</w:t>
-      </w:r>
-    </w:p>
-    <w:p>
-      <w:pPr>
-        <w:pStyle w:val="Compact"/>
-        <w:numPr>
-          <w:numId w:val="1003"/>
-          <w:ilvl w:val="0"/>
-        </w:numPr>
-      </w:pPr>
-      <w:r>
-        <w:t xml:space="preserve">Caxumba + Rubéola (CR)</w:t>
-      </w:r>
-    </w:p>
-    <w:p>
-      <w:pPr>
-        <w:pStyle w:val="Heading3"/>
-      </w:pPr>
-      <w:bookmarkStart w:id="24" w:name="criterio-de-comparacao"/>
+      <w:bookmarkStart w:id="24" w:name="qpcr-x-titulacao"/>
       <w:bookmarkEnd w:id="24"/>
       <w:r>
-        <w:t xml:space="preserve">Critério de comparação</w:t>
-      </w:r>
-    </w:p>
-    <w:p>
-      <w:pPr>
-        <w:pStyle w:val="FirstParagraph"/>
-      </w:pPr>
-      <w:r>
-        <w:t xml:space="preserve">Minimizar o Ct</w:t>
-      </w:r>
-    </w:p>
-    <w:p>
-      <w:pPr>
-        <w:pStyle w:val="Heading2"/>
-      </w:pPr>
-      <w:bookmarkStart w:id="25" w:name="comparacao-de-metodos"/>
+        <w:t xml:space="preserve">qPCR x Titulação</w:t>
+      </w:r>
+    </w:p>
+    <w:p>
+      <w:pPr>
+        <w:pStyle w:val="Heading4"/>
+      </w:pPr>
+      <w:bookmarkStart w:id="25" w:name="tabela"/>
       <w:bookmarkEnd w:id="25"/>
-      <w:r>
-        <w:t xml:space="preserve">Comparação de Métodos</w:t>
-      </w:r>
-    </w:p>
-    <w:p>
-      <w:pPr>
-        <w:pStyle w:val="FirstParagraph"/>
-      </w:pPr>
-      <w:r>
-        <w:t xml:space="preserve">Análise estatística da validação entre os métodos:</w:t>
-      </w:r>
-    </w:p>
-    <w:p>
-      <w:pPr>
-        <w:pStyle w:val="Compact"/>
-        <w:numPr>
-          <w:numId w:val="1004"/>
-          <w:ilvl w:val="0"/>
-        </w:numPr>
-      </w:pPr>
-      <w:r>
-        <w:t xml:space="preserve">PCR</w:t>
-      </w:r>
-    </w:p>
-    <w:p>
-      <w:pPr>
-        <w:pStyle w:val="Compact"/>
-        <w:numPr>
-          <w:numId w:val="1004"/>
-          <w:ilvl w:val="0"/>
-        </w:numPr>
-      </w:pPr>
-      <w:r>
-        <w:t xml:space="preserve">Titulação</w:t>
-      </w:r>
-    </w:p>
-    <w:p>
-      <w:pPr>
-        <w:pStyle w:val="FirstParagraph"/>
-      </w:pPr>
-      <w:r>
-        <w:t xml:space="preserve">Mesmas amostras, mesmas diluições, em quadruplicata (2 cinética A, 2 cinética B).</w:t>
-      </w:r>
-    </w:p>
-    <w:p>
-      <w:pPr>
-        <w:pStyle w:val="Heading2"/>
-      </w:pPr>
-      <w:bookmarkStart w:id="26" w:name="metodologia"/>
-      <w:bookmarkEnd w:id="26"/>
-      <w:r>
-        <w:t xml:space="preserve">Metodologia</w:t>
-      </w:r>
-    </w:p>
-    <w:p>
-      <w:pPr>
-        <w:pStyle w:val="FirstParagraph"/>
-      </w:pPr>
-      <w:r>
-        <w:t xml:space="preserve">Os dados ajustados com modelos de regressão linear simples, que foram comparados de acordo com o coeficiente de determinação (R^2) de cada modelo.</w:t>
-      </w:r>
-      <w:r>
-        <w:t xml:space="preserve"> </w:t>
-      </w:r>
-      <w:r>
-        <w:t xml:space="preserve">Quanto maior o valor de R^2, melhor é o ajuste do modelo aos dados.</w:t>
-      </w:r>
-    </w:p>
-    <w:p>
-      <w:pPr>
-        <w:pStyle w:val="BodyText"/>
-      </w:pPr>
-      <w:r>
-        <w:t xml:space="preserve">As amostras com títulos nulos não foram considerados para os modelos de regressão.</w:t>
-      </w:r>
-    </w:p>
-    <w:p>
-      <w:pPr>
-        <w:pStyle w:val="BodyText"/>
-      </w:pPr>
-      <w:r>
-        <w:t xml:space="preserve">Os modelos obtidos foram apresentados, bem como os coeficientes de determinação foram apresentados em cada gráfico.</w:t>
-      </w:r>
-    </w:p>
-    <w:p>
-      <w:pPr>
-        <w:pStyle w:val="BodyText"/>
-      </w:pPr>
-      <w:r>
-        <w:t xml:space="preserve">Figuras compostas por mais de um gráfico têm escalas iguais, para facilitar a comparação dos resultados.</w:t>
-      </w:r>
-    </w:p>
-    <w:p>
-      <w:pPr>
-        <w:pStyle w:val="BodyText"/>
-      </w:pPr>
-      <w:r>
-        <w:t xml:space="preserve">Todas as análises estatísticas foram feitas usando o software R, versão 3.3.2.</w:t>
-      </w:r>
-    </w:p>
-    <w:p>
-      <w:pPr>
-        <w:pStyle w:val="Heading2"/>
-      </w:pPr>
-      <w:bookmarkStart w:id="27" w:name="resultados"/>
-      <w:bookmarkEnd w:id="27"/>
-      <w:r>
-        <w:t xml:space="preserve">Resultados</w:t>
-      </w:r>
-    </w:p>
-    <w:p>
-      <w:pPr>
-        <w:pStyle w:val="Heading3"/>
-      </w:pPr>
-      <w:bookmarkStart w:id="28" w:name="ct"/>
-      <w:bookmarkEnd w:id="28"/>
-      <w:r>
-        <w:t xml:space="preserve">Ct</w:t>
-      </w:r>
-    </w:p>
-    <w:p>
-      <w:pPr>
-        <w:pStyle w:val="FigureWithCaption"/>
-      </w:pPr>
-      <w:r>
-        <w:drawing>
-          <wp:inline>
-            <wp:extent cx="5334000" cy="5334000"/>
-            <wp:effectExtent b="0" l="0" r="0" t="0"/>
-            <wp:docPr descr="Ct Caxumba" id="1" name="Picture"/>
-            <a:graphic>
-              <a:graphicData uri="http://schemas.openxmlformats.org/drawingml/2006/picture">
-                <pic:pic>
-                  <pic:nvPicPr>
-                    <pic:cNvPr descr="../figuras/ct-caxumba.png" id="0" name="Picture"/>
-                    <pic:cNvPicPr>
-                      <a:picLocks noChangeArrowheads="1" noChangeAspect="1"/>
-                    </pic:cNvPicPr>
-                  </pic:nvPicPr>
-                  <pic:blipFill>
-                    <a:blip r:embed="rId29"/>
-                    <a:stretch>
-                      <a:fillRect/>
-                    </a:stretch>
-                  </pic:blipFill>
-                  <pic:spPr bwMode="auto">
-                    <a:xfrm>
-                      <a:off x="0" y="0"/>
-                      <a:ext cx="5334000" cy="5334000"/>
-                    </a:xfrm>
-                    <a:prstGeom prst="rect">
-                      <a:avLst/>
-                    </a:prstGeom>
-                    <a:noFill/>
-                    <a:ln w="9525">
-                      <a:noFill/>
-                      <a:headEnd/>
-                      <a:tailEnd/>
-                    </a:ln>
-                  </pic:spPr>
-                </pic:pic>
-              </a:graphicData>
-            </a:graphic>
-          </wp:inline>
-        </w:drawing>
-      </w:r>
-    </w:p>
-    <w:p>
-      <w:pPr>
-        <w:pStyle w:val="ImageCaption"/>
-      </w:pPr>
-      <w:r>
-        <w:t xml:space="preserve">Ct Caxumba</w:t>
-      </w:r>
-    </w:p>
-    <w:p>
-      <w:pPr>
-        <w:pStyle w:val="FigureWithCaption"/>
-      </w:pPr>
-      <w:r>
-        <w:drawing>
-          <wp:inline>
-            <wp:extent cx="5334000" cy="2667000"/>
-            <wp:effectExtent b="0" l="0" r="0" t="0"/>
-            <wp:docPr descr="Ct Rubéola" id="1" name="Picture"/>
-            <a:graphic>
-              <a:graphicData uri="http://schemas.openxmlformats.org/drawingml/2006/picture">
-                <pic:pic>
-                  <pic:nvPicPr>
-                    <pic:cNvPr descr="../figuras/ct-rubeola.png" id="0" name="Picture"/>
-                    <pic:cNvPicPr>
-                      <a:picLocks noChangeArrowheads="1" noChangeAspect="1"/>
-                    </pic:cNvPicPr>
-                  </pic:nvPicPr>
-                  <pic:blipFill>
-                    <a:blip r:embed="rId30"/>
-                    <a:stretch>
-                      <a:fillRect/>
-                    </a:stretch>
-                  </pic:blipFill>
-                  <pic:spPr bwMode="auto">
-                    <a:xfrm>
-                      <a:off x="0" y="0"/>
-                      <a:ext cx="5334000" cy="2667000"/>
-                    </a:xfrm>
-                    <a:prstGeom prst="rect">
-                      <a:avLst/>
-                    </a:prstGeom>
-                    <a:noFill/>
-                    <a:ln w="9525">
-                      <a:noFill/>
-                      <a:headEnd/>
-                      <a:tailEnd/>
-                    </a:ln>
-                  </pic:spPr>
-                </pic:pic>
-              </a:graphicData>
-            </a:graphic>
-          </wp:inline>
-        </w:drawing>
-      </w:r>
-    </w:p>
-    <w:p>
-      <w:pPr>
-        <w:pStyle w:val="ImageCaption"/>
-      </w:pPr>
-      <w:r>
-        <w:t xml:space="preserve">Ct Rubéola</w:t>
-      </w:r>
-    </w:p>
-    <w:p>
-      <w:pPr>
-        <w:pStyle w:val="FigureWithCaption"/>
-      </w:pPr>
-      <w:r>
-        <w:drawing>
-          <wp:inline>
-            <wp:extent cx="5334000" cy="2667000"/>
-            <wp:effectExtent b="0" l="0" r="0" t="0"/>
-            <wp:docPr descr="Ct Sarampo" id="1" name="Picture"/>
-            <a:graphic>
-              <a:graphicData uri="http://schemas.openxmlformats.org/drawingml/2006/picture">
-                <pic:pic>
-                  <pic:nvPicPr>
-                    <pic:cNvPr descr="../figuras/ct-sarampo.png" id="0" name="Picture"/>
-                    <pic:cNvPicPr>
-                      <a:picLocks noChangeArrowheads="1" noChangeAspect="1"/>
-                    </pic:cNvPicPr>
-                  </pic:nvPicPr>
-                  <pic:blipFill>
-                    <a:blip r:embed="rId31"/>
-                    <a:stretch>
-                      <a:fillRect/>
-                    </a:stretch>
-                  </pic:blipFill>
-                  <pic:spPr bwMode="auto">
-                    <a:xfrm>
-                      <a:off x="0" y="0"/>
-                      <a:ext cx="5334000" cy="2667000"/>
-                    </a:xfrm>
-                    <a:prstGeom prst="rect">
-                      <a:avLst/>
-                    </a:prstGeom>
-                    <a:noFill/>
-                    <a:ln w="9525">
-                      <a:noFill/>
-                      <a:headEnd/>
-                      <a:tailEnd/>
-                    </a:ln>
-                  </pic:spPr>
-                </pic:pic>
-              </a:graphicData>
-            </a:graphic>
-          </wp:inline>
-        </w:drawing>
-      </w:r>
-    </w:p>
-    <w:p>
-      <w:pPr>
-        <w:pStyle w:val="ImageCaption"/>
-      </w:pPr>
-      <w:r>
-        <w:t xml:space="preserve">Ct Sarampo</w:t>
-      </w:r>
-    </w:p>
-    <w:p>
-      <w:pPr>
-        <w:pStyle w:val="Heading3"/>
-      </w:pPr>
-      <w:bookmarkStart w:id="32" w:name="qpcr-x-titulacao"/>
-      <w:bookmarkEnd w:id="32"/>
-      <w:r>
-        <w:t xml:space="preserve">qPCR x Titulação</w:t>
-      </w:r>
-    </w:p>
-    <w:p>
-      <w:pPr>
-        <w:pStyle w:val="Heading4"/>
-      </w:pPr>
-      <w:bookmarkStart w:id="33" w:name="tabela"/>
-      <w:bookmarkEnd w:id="33"/>
       <w:r>
         <w:t xml:space="preserve">Tabela</w:t>
       </w:r>
@@ -890,8 +495,8 @@
       <w:pPr>
         <w:pStyle w:val="Heading4"/>
       </w:pPr>
-      <w:bookmarkStart w:id="34" w:name="figuras"/>
-      <w:bookmarkEnd w:id="34"/>
+      <w:bookmarkStart w:id="26" w:name="figuras"/>
+      <w:bookmarkEnd w:id="26"/>
       <w:r>
         <w:t xml:space="preserve">Figuras</w:t>
       </w:r>
@@ -916,7 +521,7 @@
                     </pic:cNvPicPr>
                   </pic:nvPicPr>
                   <pic:blipFill>
-                    <a:blip r:embed="rId35"/>
+                    <a:blip r:embed="rId27"/>
                     <a:stretch>
                       <a:fillRect/>
                     </a:stretch>
@@ -963,7 +568,7 @@
                     </pic:cNvPicPr>
                   </pic:nvPicPr>
                   <pic:blipFill>
-                    <a:blip r:embed="rId36"/>
+                    <a:blip r:embed="rId28"/>
                     <a:stretch>
                       <a:fillRect/>
                     </a:stretch>
@@ -1010,7 +615,7 @@
                     </pic:cNvPicPr>
                   </pic:nvPicPr>
                   <pic:blipFill>
-                    <a:blip r:embed="rId37"/>
+                    <a:blip r:embed="rId29"/>
                     <a:stretch>
                       <a:fillRect/>
                     </a:stretch>
@@ -1057,7 +662,7 @@
                     </pic:cNvPicPr>
                   </pic:nvPicPr>
                   <pic:blipFill>
-                    <a:blip r:embed="rId38"/>
+                    <a:blip r:embed="rId30"/>
                     <a:stretch>
                       <a:fillRect/>
                     </a:stretch>
@@ -1084,6 +689,181 @@
         </w:drawing>
       </w:r>
     </w:p>
+    <w:p>
+      <w:pPr>
+        <w:pStyle w:val="Heading3"/>
+      </w:pPr>
+      <w:bookmarkStart w:id="31" w:name="ct"/>
+      <w:bookmarkEnd w:id="31"/>
+      <w:r>
+        <w:t xml:space="preserve">Ct</w:t>
+      </w:r>
+    </w:p>
+    <w:p>
+      <w:pPr>
+        <w:pStyle w:val="FigureWithCaption"/>
+      </w:pPr>
+      <w:r>
+        <w:drawing>
+          <wp:inline>
+            <wp:extent cx="5334000" cy="5334000"/>
+            <wp:effectExtent b="0" l="0" r="0" t="0"/>
+            <wp:docPr descr="Ct Caxumba" id="1" name="Picture"/>
+            <a:graphic>
+              <a:graphicData uri="http://schemas.openxmlformats.org/drawingml/2006/picture">
+                <pic:pic>
+                  <pic:nvPicPr>
+                    <pic:cNvPr descr="../figuras/ct-caxumba.png" id="0" name="Picture"/>
+                    <pic:cNvPicPr>
+                      <a:picLocks noChangeArrowheads="1" noChangeAspect="1"/>
+                    </pic:cNvPicPr>
+                  </pic:nvPicPr>
+                  <pic:blipFill>
+                    <a:blip r:embed="rId32"/>
+                    <a:stretch>
+                      <a:fillRect/>
+                    </a:stretch>
+                  </pic:blipFill>
+                  <pic:spPr bwMode="auto">
+                    <a:xfrm>
+                      <a:off x="0" y="0"/>
+                      <a:ext cx="5334000" cy="5334000"/>
+                    </a:xfrm>
+                    <a:prstGeom prst="rect">
+                      <a:avLst/>
+                    </a:prstGeom>
+                    <a:noFill/>
+                    <a:ln w="9525">
+                      <a:noFill/>
+                      <a:headEnd/>
+                      <a:tailEnd/>
+                    </a:ln>
+                  </pic:spPr>
+                </pic:pic>
+              </a:graphicData>
+            </a:graphic>
+          </wp:inline>
+        </w:drawing>
+      </w:r>
+    </w:p>
+    <w:p>
+      <w:pPr>
+        <w:pStyle w:val="ImageCaption"/>
+      </w:pPr>
+      <w:r>
+        <w:t xml:space="preserve">Ct Caxumba</w:t>
+      </w:r>
+    </w:p>
+    <w:p>
+      <w:pPr>
+        <w:pStyle w:val="FigureWithCaption"/>
+      </w:pPr>
+      <w:r>
+        <w:drawing>
+          <wp:inline>
+            <wp:extent cx="5334000" cy="2667000"/>
+            <wp:effectExtent b="0" l="0" r="0" t="0"/>
+            <wp:docPr descr="Ct Rubéola" id="1" name="Picture"/>
+            <a:graphic>
+              <a:graphicData uri="http://schemas.openxmlformats.org/drawingml/2006/picture">
+                <pic:pic>
+                  <pic:nvPicPr>
+                    <pic:cNvPr descr="../figuras/ct-rubeola.png" id="0" name="Picture"/>
+                    <pic:cNvPicPr>
+                      <a:picLocks noChangeArrowheads="1" noChangeAspect="1"/>
+                    </pic:cNvPicPr>
+                  </pic:nvPicPr>
+                  <pic:blipFill>
+                    <a:blip r:embed="rId33"/>
+                    <a:stretch>
+                      <a:fillRect/>
+                    </a:stretch>
+                  </pic:blipFill>
+                  <pic:spPr bwMode="auto">
+                    <a:xfrm>
+                      <a:off x="0" y="0"/>
+                      <a:ext cx="5334000" cy="2667000"/>
+                    </a:xfrm>
+                    <a:prstGeom prst="rect">
+                      <a:avLst/>
+                    </a:prstGeom>
+                    <a:noFill/>
+                    <a:ln w="9525">
+                      <a:noFill/>
+                      <a:headEnd/>
+                      <a:tailEnd/>
+                    </a:ln>
+                  </pic:spPr>
+                </pic:pic>
+              </a:graphicData>
+            </a:graphic>
+          </wp:inline>
+        </w:drawing>
+      </w:r>
+    </w:p>
+    <w:p>
+      <w:pPr>
+        <w:pStyle w:val="ImageCaption"/>
+      </w:pPr>
+      <w:r>
+        <w:t xml:space="preserve">Ct Rubéola</w:t>
+      </w:r>
+    </w:p>
+    <w:p>
+      <w:pPr>
+        <w:pStyle w:val="FigureWithCaption"/>
+      </w:pPr>
+      <w:r>
+        <w:drawing>
+          <wp:inline>
+            <wp:extent cx="5334000" cy="2667000"/>
+            <wp:effectExtent b="0" l="0" r="0" t="0"/>
+            <wp:docPr descr="Ct Sarampo" id="1" name="Picture"/>
+            <a:graphic>
+              <a:graphicData uri="http://schemas.openxmlformats.org/drawingml/2006/picture">
+                <pic:pic>
+                  <pic:nvPicPr>
+                    <pic:cNvPr descr="../figuras/ct-sarampo.png" id="0" name="Picture"/>
+                    <pic:cNvPicPr>
+                      <a:picLocks noChangeArrowheads="1" noChangeAspect="1"/>
+                    </pic:cNvPicPr>
+                  </pic:nvPicPr>
+                  <pic:blipFill>
+                    <a:blip r:embed="rId34"/>
+                    <a:stretch>
+                      <a:fillRect/>
+                    </a:stretch>
+                  </pic:blipFill>
+                  <pic:spPr bwMode="auto">
+                    <a:xfrm>
+                      <a:off x="0" y="0"/>
+                      <a:ext cx="5334000" cy="2667000"/>
+                    </a:xfrm>
+                    <a:prstGeom prst="rect">
+                      <a:avLst/>
+                    </a:prstGeom>
+                    <a:noFill/>
+                    <a:ln w="9525">
+                      <a:noFill/>
+                      <a:headEnd/>
+                      <a:tailEnd/>
+                    </a:ln>
+                  </pic:spPr>
+                </pic:pic>
+              </a:graphicData>
+            </a:graphic>
+          </wp:inline>
+        </w:drawing>
+      </w:r>
+    </w:p>
+    <w:p>
+      <w:pPr>
+        <w:pStyle w:val="ImageCaption"/>
+      </w:pPr>
+      <w:r>
+        <w:t xml:space="preserve">Ct Sarampo</w:t>
+      </w:r>
+    </w:p>
     <w:sectPr/>
   </w:body>
 </w:document>
@@ -1192,7 +972,7 @@
     </w:lvl>
   </w:abstractNum>
   <w:abstractNum w:abstractNumId="990">
-    <w:nsid w:val="45230611"/>
+    <w:nsid w:val="42170f90"/>
     <w:multiLevelType w:val="multilevel"/>
     <w:lvl w:ilvl="0">
       <w:numFmt w:val="bullet"/>
@@ -1263,175 +1043,6 @@
     <w:lvl w:ilvl="6">
       <w:numFmt w:val="bullet"/>
       <w:lvlText w:val=" "/>
-      <w:lvlJc w:val="left"/>
-      <w:pPr>
-        <w:tabs>
-          <w:tab w:val="num" w:pos="4320"/>
-        </w:tabs>
-        <w:ind w:left="4800" w:hanging="480"/>
-      </w:pPr>
-    </w:lvl>
-  </w:abstractNum>
-  <w:abstractNum w:abstractNumId="99411">
-    <w:nsid w:val="52220191"/>
-    <w:multiLevelType w:val="multilevel"/>
-    <w:lvl w:ilvl="0">
-      <w:start w:val="1"/>
-      <w:numFmt w:val="decimal"/>
-      <w:lvlText w:val="%1."/>
-      <w:lvlJc w:val="left"/>
-      <w:pPr>
-        <w:tabs>
-          <w:tab w:val="num" w:pos="0"/>
-        </w:tabs>
-        <w:ind w:left="480" w:hanging="480"/>
-      </w:pPr>
-    </w:lvl>
-    <w:lvl w:ilvl="1">
-      <w:start w:val="1"/>
-      <w:numFmt w:val="decimal"/>
-      <w:lvlText w:val="%2."/>
-      <w:lvlJc w:val="left"/>
-      <w:pPr>
-        <w:tabs>
-          <w:tab w:val="num" w:pos="720"/>
-        </w:tabs>
-        <w:ind w:left="1200" w:hanging="480"/>
-      </w:pPr>
-    </w:lvl>
-    <w:lvl w:ilvl="2">
-      <w:start w:val="1"/>
-      <w:numFmt w:val="decimal"/>
-      <w:lvlText w:val="%3."/>
-      <w:lvlJc w:val="left"/>
-      <w:pPr>
-        <w:tabs>
-          <w:tab w:val="num" w:pos="1440"/>
-        </w:tabs>
-        <w:ind w:left="1920" w:hanging="480"/>
-      </w:pPr>
-    </w:lvl>
-    <w:lvl w:ilvl="3">
-      <w:start w:val="1"/>
-      <w:numFmt w:val="decimal"/>
-      <w:lvlText w:val="%4."/>
-      <w:lvlJc w:val="left"/>
-      <w:pPr>
-        <w:tabs>
-          <w:tab w:val="num" w:pos="2160"/>
-        </w:tabs>
-        <w:ind w:left="2640" w:hanging="480"/>
-      </w:pPr>
-    </w:lvl>
-    <w:lvl w:ilvl="4">
-      <w:start w:val="1"/>
-      <w:numFmt w:val="decimal"/>
-      <w:lvlText w:val="%5."/>
-      <w:lvlJc w:val="left"/>
-      <w:pPr>
-        <w:tabs>
-          <w:tab w:val="num" w:pos="2880"/>
-        </w:tabs>
-        <w:ind w:left="3360" w:hanging="480"/>
-      </w:pPr>
-    </w:lvl>
-    <w:lvl w:ilvl="5">
-      <w:start w:val="1"/>
-      <w:numFmt w:val="decimal"/>
-      <w:lvlText w:val="%6."/>
-      <w:lvlJc w:val="left"/>
-      <w:pPr>
-        <w:tabs>
-          <w:tab w:val="num" w:pos="3600"/>
-        </w:tabs>
-        <w:ind w:left="4080" w:hanging="480"/>
-      </w:pPr>
-    </w:lvl>
-    <w:lvl w:ilvl="6">
-      <w:start w:val="1"/>
-      <w:numFmt w:val="decimal"/>
-      <w:lvlText w:val="%7."/>
-      <w:lvlJc w:val="left"/>
-      <w:pPr>
-        <w:tabs>
-          <w:tab w:val="num" w:pos="4320"/>
-        </w:tabs>
-        <w:ind w:left="4800" w:hanging="480"/>
-      </w:pPr>
-    </w:lvl>
-  </w:abstractNum>
-  <w:abstractNum w:abstractNumId="991">
-    <w:nsid w:val="5c8fd876"/>
-    <w:multiLevelType w:val="multilevel"/>
-    <w:lvl w:ilvl="0">
-      <w:numFmt w:val="bullet"/>
-      <w:lvlText w:val="•"/>
-      <w:lvlJc w:val="left"/>
-      <w:pPr>
-        <w:tabs>
-          <w:tab w:val="num" w:pos="0"/>
-        </w:tabs>
-        <w:ind w:left="480" w:hanging="480"/>
-      </w:pPr>
-    </w:lvl>
-    <w:lvl w:ilvl="1">
-      <w:numFmt w:val="bullet"/>
-      <w:lvlText w:val="–"/>
-      <w:lvlJc w:val="left"/>
-      <w:pPr>
-        <w:tabs>
-          <w:tab w:val="num" w:pos="720"/>
-        </w:tabs>
-        <w:ind w:left="1200" w:hanging="480"/>
-      </w:pPr>
-    </w:lvl>
-    <w:lvl w:ilvl="2">
-      <w:numFmt w:val="bullet"/>
-      <w:lvlText w:val="•"/>
-      <w:lvlJc w:val="left"/>
-      <w:pPr>
-        <w:tabs>
-          <w:tab w:val="num" w:pos="1440"/>
-        </w:tabs>
-        <w:ind w:left="1920" w:hanging="480"/>
-      </w:pPr>
-    </w:lvl>
-    <w:lvl w:ilvl="3">
-      <w:numFmt w:val="bullet"/>
-      <w:lvlText w:val="–"/>
-      <w:lvlJc w:val="left"/>
-      <w:pPr>
-        <w:tabs>
-          <w:tab w:val="num" w:pos="2160"/>
-        </w:tabs>
-        <w:ind w:left="2640" w:hanging="480"/>
-      </w:pPr>
-    </w:lvl>
-    <w:lvl w:ilvl="4">
-      <w:numFmt w:val="bullet"/>
-      <w:lvlText w:val="•"/>
-      <w:lvlJc w:val="left"/>
-      <w:pPr>
-        <w:tabs>
-          <w:tab w:val="num" w:pos="2880"/>
-        </w:tabs>
-        <w:ind w:left="3360" w:hanging="480"/>
-      </w:pPr>
-    </w:lvl>
-    <w:lvl w:ilvl="5">
-      <w:numFmt w:val="bullet"/>
-      <w:lvlText w:val="–"/>
-      <w:lvlJc w:val="left"/>
-      <w:pPr>
-        <w:tabs>
-          <w:tab w:val="num" w:pos="3600"/>
-        </w:tabs>
-        <w:ind w:left="4080" w:hanging="480"/>
-      </w:pPr>
-    </w:lvl>
-    <w:lvl w:ilvl="6">
-      <w:numFmt w:val="bullet"/>
-      <w:lvlText w:val="•"/>
       <w:lvlJc w:val="left"/>
       <w:pPr>
         <w:tabs>
@@ -1446,39 +1057,6 @@
   </w:num>
   <w:num w:numId="1000">
     <w:abstractNumId w:val="990"/>
-  </w:num>
-  <w:num w:numId="1001">
-    <w:abstractNumId w:val="99411"/>
-    <w:lvlOverride w:ilvl="0">
-      <w:startOverride w:val="1"/>
-    </w:lvlOverride>
-    <w:lvlOverride w:ilvl="1">
-      <w:startOverride w:val="1"/>
-    </w:lvlOverride>
-    <w:lvlOverride w:ilvl="2">
-      <w:startOverride w:val="1"/>
-    </w:lvlOverride>
-    <w:lvlOverride w:ilvl="3">
-      <w:startOverride w:val="1"/>
-    </w:lvlOverride>
-    <w:lvlOverride w:ilvl="4">
-      <w:startOverride w:val="1"/>
-    </w:lvlOverride>
-    <w:lvlOverride w:ilvl="5">
-      <w:startOverride w:val="1"/>
-    </w:lvlOverride>
-    <w:lvlOverride w:ilvl="6">
-      <w:startOverride w:val="1"/>
-    </w:lvlOverride>
-  </w:num>
-  <w:num w:numId="1002">
-    <w:abstractNumId w:val="991"/>
-  </w:num>
-  <w:num w:numId="1003">
-    <w:abstractNumId w:val="991"/>
-  </w:num>
-  <w:num w:numId="1004">
-    <w:abstractNumId w:val="991"/>
   </w:num>
 </w:numbering>
 </file>

</xml_diff>